<commit_message>
Pictogramas- Informe de avance- Herramientas- Marco Teorico
</commit_message>
<xml_diff>
--- a/Herramientas y Lenguajes.docx
+++ b/Herramientas y Lenguajes.docx
@@ -31,38 +31,26 @@
     </w:p>
     <w:p/>
     <w:p>
-      <w:bookmarkStart w:id="2" w:name="_GoBack"/>
-      <w:r>
-        <w:t>Herramienta para el desarrollo de ONTOLOGIAS PROTEGE</w:t>
-      </w:r>
-    </w:p>
-    <w:p>
-      <w:r>
-        <w:t>Sistema Control de Versiones</w:t>
-      </w:r>
-    </w:p>
-    <w:bookmarkEnd w:id="2"/>
-    <w:p>
-      <w:pPr>
-        <w:rPr>
-          <w:sz w:val="22"/>
-        </w:rPr>
-      </w:pPr>
-    </w:p>
-    <w:p>
-      <w:pPr>
-        <w:jc w:val="both"/>
-        <w:rPr>
-          <w:sz w:val="22"/>
-          <w:szCs w:val="22"/>
-        </w:rPr>
-      </w:pPr>
-      <w:r>
-        <w:rPr>
-          <w:sz w:val="22"/>
-          <w:szCs w:val="22"/>
-        </w:rPr>
-        <w:t xml:space="preserve">Para la elección de la herramienta y lenguaje de programación se determinó las mejores prácticas de codificación, es decir el Entorno de Desarrollo Integrado (IDE). Los IDE existentes para el desarrollo de aplicaciones en dispositivos móviles con sistema operativo </w:t>
+      <w:pPr>
+        <w:jc w:val="both"/>
+        <w:rPr>
+          <w:sz w:val="22"/>
+          <w:szCs w:val="22"/>
+        </w:rPr>
+      </w:pPr>
+      <w:r>
+        <w:rPr>
+          <w:sz w:val="22"/>
+          <w:szCs w:val="22"/>
+        </w:rPr>
+        <w:t xml:space="preserve">Para la elección de la herramienta y lenguaje de programación se determinó las mejores prácticas de codificación, es decir el Entorno de Desarrollo Integrado (IDE). </w:t>
+      </w:r>
+      <w:r>
+        <w:rPr>
+          <w:sz w:val="22"/>
+          <w:szCs w:val="22"/>
+        </w:rPr>
+        <w:t xml:space="preserve">Se optó por utilizar la herramienta Microsoft .NET con Visual Studio y </w:t>
       </w:r>
       <w:proofErr w:type="spellStart"/>
       <w:r>
@@ -70,7 +58,7 @@
           <w:sz w:val="22"/>
           <w:szCs w:val="22"/>
         </w:rPr>
-        <w:t>Android</w:t>
+        <w:t>Xamarin</w:t>
       </w:r>
       <w:proofErr w:type="spellEnd"/>
       <w:r>
@@ -78,16 +66,29 @@
           <w:sz w:val="22"/>
           <w:szCs w:val="22"/>
         </w:rPr>
-        <w:t xml:space="preserve"> son los siguientes:</w:t>
-      </w:r>
-    </w:p>
-    <w:p>
-      <w:pPr>
-        <w:rPr>
-          <w:sz w:val="22"/>
-          <w:szCs w:val="22"/>
-        </w:rPr>
-      </w:pPr>
+        <w:t xml:space="preserve"> Studio ya que presenta los mejores beneficios para el proyecto a desarrollar esto se determinó luego de haber realizado una investigación de l</w:t>
+      </w:r>
+      <w:r>
+        <w:rPr>
+          <w:sz w:val="22"/>
+          <w:szCs w:val="22"/>
+        </w:rPr>
+        <w:t xml:space="preserve">os IDE existentes para el desarrollo de aplicaciones en dispositivos móviles con sistema operativo Android </w:t>
+      </w:r>
+      <w:r>
+        <w:rPr>
+          <w:sz w:val="22"/>
+          <w:szCs w:val="22"/>
+        </w:rPr>
+        <w:t xml:space="preserve">los cuales </w:t>
+      </w:r>
+      <w:r>
+        <w:rPr>
+          <w:sz w:val="22"/>
+          <w:szCs w:val="22"/>
+        </w:rPr>
+        <w:t>son los siguientes:</w:t>
+      </w:r>
     </w:p>
     <w:p>
       <w:pPr>
@@ -202,14 +203,6 @@
         </w:rPr>
         <w:t xml:space="preserve"> Studio.</w:t>
       </w:r>
-    </w:p>
-    <w:p>
-      <w:pPr>
-        <w:rPr>
-          <w:sz w:val="22"/>
-          <w:szCs w:val="22"/>
-        </w:rPr>
-      </w:pPr>
     </w:p>
     <w:p>
       <w:pPr>
@@ -511,7 +504,6 @@
           <w:szCs w:val="22"/>
           <w:highlight w:val="white"/>
         </w:rPr>
-        <w:lastRenderedPageBreak/>
         <w:t xml:space="preserve">El </w:t>
       </w:r>
       <w:hyperlink r:id="rId10">
@@ -640,7 +632,17 @@
           <w:szCs w:val="22"/>
           <w:highlight w:val="white"/>
         </w:rPr>
-        <w:t xml:space="preserve">-in) para proporcionar toda su funcionalidad al frente de la plataforma de cliente enriquecido, a diferencia de otros entornos monolíticos donde las funcionalidades están todas incluidas, las necesite el usuario o no. Este mecanismo de módulos es una plataforma ligera para componentes de software. </w:t>
+        <w:t xml:space="preserve">-in) para proporcionar toda su funcionalidad al frente de la plataforma de cliente </w:t>
+      </w:r>
+      <w:r>
+        <w:rPr>
+          <w:color w:val="333333"/>
+          <w:sz w:val="22"/>
+          <w:szCs w:val="22"/>
+          <w:highlight w:val="white"/>
+        </w:rPr>
+        <w:lastRenderedPageBreak/>
+        <w:t xml:space="preserve">enriquecido, a diferencia de otros entornos monolíticos donde las funcionalidades están todas incluidas, las necesite el usuario o no. Este mecanismo de módulos es una plataforma ligera para componentes de software. </w:t>
       </w:r>
     </w:p>
     <w:p>
@@ -1114,11 +1116,7 @@
           <w:highlight w:val="white"/>
         </w:rPr>
       </w:pPr>
-    </w:p>
-    <w:p>
-      <w:pPr>
-        <w:spacing w:line="360" w:lineRule="auto"/>
-        <w:jc w:val="both"/>
+      <w:r>
         <w:rPr>
           <w:b/>
           <w:color w:val="252525"/>
@@ -1126,16 +1124,6 @@
           <w:szCs w:val="22"/>
           <w:highlight w:val="white"/>
         </w:rPr>
-      </w:pPr>
-      <w:r>
-        <w:rPr>
-          <w:b/>
-          <w:color w:val="252525"/>
-          <w:sz w:val="22"/>
-          <w:szCs w:val="22"/>
-          <w:highlight w:val="white"/>
-        </w:rPr>
-        <w:lastRenderedPageBreak/>
         <w:t>Ventajas en la utilización de Eclipse</w:t>
       </w:r>
     </w:p>
@@ -1207,7 +1195,15 @@
           <w:sz w:val="22"/>
           <w:szCs w:val="22"/>
         </w:rPr>
-        <w:t xml:space="preserve"> rico, a diferencia de otros entornos monolíticos donde las funcionalidades están todas incluidas, las necesite el usuario o no.</w:t>
+        <w:t xml:space="preserve"> rico, a diferencia de </w:t>
+      </w:r>
+      <w:r>
+        <w:rPr>
+          <w:sz w:val="22"/>
+          <w:szCs w:val="22"/>
+        </w:rPr>
+        <w:lastRenderedPageBreak/>
+        <w:t>otros entornos monolíticos donde las funcionalidades están todas incluidas, las necesite el usuario o no.</w:t>
       </w:r>
     </w:p>
     <w:p>
@@ -1263,7 +1259,6 @@
         <w:t xml:space="preserve"> y </w:t>
       </w:r>
       <w:hyperlink r:id="rId15">
-        <w:proofErr w:type="spellStart"/>
         <w:r>
           <w:rPr>
             <w:sz w:val="22"/>
@@ -1271,7 +1266,6 @@
           </w:rPr>
           <w:t>Python</w:t>
         </w:r>
-        <w:proofErr w:type="spellEnd"/>
       </w:hyperlink>
       <w:r>
         <w:rPr>
@@ -1889,7 +1883,6 @@
           <w:sz w:val="22"/>
           <w:szCs w:val="22"/>
         </w:rPr>
-        <w:lastRenderedPageBreak/>
         <w:t xml:space="preserve">Editor de Código Multilenguaje: Sugerencias de código, coloreado de código, acceso a clases con tan solo un </w:t>
       </w:r>
       <w:proofErr w:type="spellStart"/>
@@ -1945,6 +1938,7 @@
           <w:sz w:val="22"/>
           <w:szCs w:val="22"/>
         </w:rPr>
+        <w:lastRenderedPageBreak/>
         <w:t xml:space="preserve">Depurador de Código: Cuenta con un depurador muy útil, entre otras cosas se puede monitorizar en tiempo real los valores de las propiedades y variables, además de poder conectarse al </w:t>
       </w:r>
       <w:proofErr w:type="spellStart"/>
@@ -2941,7 +2935,6 @@
           <w:sz w:val="22"/>
           <w:szCs w:val="22"/>
         </w:rPr>
-        <w:lastRenderedPageBreak/>
         <w:t>Compatibilidad completa con Java</w:t>
       </w:r>
     </w:p>
@@ -3004,23 +2997,7 @@
           <w:sz w:val="22"/>
           <w:szCs w:val="22"/>
         </w:rPr>
-        <w:t xml:space="preserve">Mejoras JavaScript, </w:t>
-      </w:r>
-      <w:proofErr w:type="spellStart"/>
-      <w:r>
-        <w:rPr>
-          <w:sz w:val="22"/>
-          <w:szCs w:val="22"/>
-        </w:rPr>
-        <w:t>Android</w:t>
-      </w:r>
-      <w:proofErr w:type="spellEnd"/>
-      <w:r>
-        <w:rPr>
-          <w:sz w:val="22"/>
-          <w:szCs w:val="22"/>
-        </w:rPr>
-        <w:t xml:space="preserve"> y Flex  </w:t>
+        <w:t xml:space="preserve">Mejoras JavaScript, Android y Flex  </w:t>
       </w:r>
     </w:p>
     <w:p>
@@ -3043,6 +3020,7 @@
           <w:sz w:val="22"/>
           <w:szCs w:val="22"/>
         </w:rPr>
+        <w:lastRenderedPageBreak/>
         <w:t xml:space="preserve">Integración </w:t>
       </w:r>
       <w:proofErr w:type="spellStart"/>
@@ -3105,23 +3083,7 @@
           <w:sz w:val="22"/>
           <w:szCs w:val="22"/>
         </w:rPr>
-        <w:t xml:space="preserve">Diseñador de interfaces gráficas para </w:t>
-      </w:r>
-      <w:proofErr w:type="spellStart"/>
-      <w:r>
-        <w:rPr>
-          <w:sz w:val="22"/>
-          <w:szCs w:val="22"/>
-        </w:rPr>
-        <w:t>Android</w:t>
-      </w:r>
-      <w:proofErr w:type="spellEnd"/>
-      <w:r>
-        <w:rPr>
-          <w:sz w:val="22"/>
-          <w:szCs w:val="22"/>
-        </w:rPr>
-        <w:t>.</w:t>
+        <w:t>Diseñador de interfaces gráficas para Android.</w:t>
       </w:r>
     </w:p>
     <w:p>
@@ -3883,14 +3845,12 @@
         <w:t xml:space="preserve">, </w:t>
       </w:r>
       <w:hyperlink r:id="rId31">
-        <w:proofErr w:type="spellStart"/>
         <w:r>
           <w:rPr>
             <w:sz w:val="22"/>
           </w:rPr>
           <w:t>Python</w:t>
         </w:r>
-        <w:proofErr w:type="spellEnd"/>
       </w:hyperlink>
       <w:r>
         <w:rPr>
@@ -4015,8 +3975,8 @@
           <w:highlight w:val="white"/>
         </w:rPr>
       </w:pPr>
-      <w:bookmarkStart w:id="3" w:name="h.xregktpqeg45" w:colFirst="0" w:colLast="0"/>
-      <w:bookmarkEnd w:id="3"/>
+      <w:bookmarkStart w:id="2" w:name="h.xregktpqeg45" w:colFirst="0" w:colLast="0"/>
+      <w:bookmarkEnd w:id="2"/>
       <w:r>
         <w:rPr>
           <w:b/>
@@ -4025,25 +3985,25 @@
           <w:szCs w:val="22"/>
           <w:highlight w:val="white"/>
         </w:rPr>
+        <w:t>Características:</w:t>
+      </w:r>
+    </w:p>
+    <w:p>
+      <w:pPr>
+        <w:spacing w:after="300" w:line="417" w:lineRule="auto"/>
+        <w:jc w:val="both"/>
+        <w:rPr>
+          <w:sz w:val="22"/>
+        </w:rPr>
+      </w:pPr>
+      <w:r>
+        <w:rPr>
+          <w:color w:val="252525"/>
+          <w:sz w:val="22"/>
+          <w:szCs w:val="22"/>
+          <w:highlight w:val="white"/>
+        </w:rPr>
         <w:lastRenderedPageBreak/>
-        <w:t>Características:</w:t>
-      </w:r>
-    </w:p>
-    <w:p>
-      <w:pPr>
-        <w:spacing w:after="300" w:line="417" w:lineRule="auto"/>
-        <w:jc w:val="both"/>
-        <w:rPr>
-          <w:sz w:val="22"/>
-        </w:rPr>
-      </w:pPr>
-      <w:r>
-        <w:rPr>
-          <w:color w:val="252525"/>
-          <w:sz w:val="22"/>
-          <w:szCs w:val="22"/>
-          <w:highlight w:val="white"/>
-        </w:rPr>
         <w:t xml:space="preserve">El </w:t>
       </w:r>
       <w:proofErr w:type="spellStart"/>
@@ -4436,34 +4396,21 @@
       <w:r>
         <w:t xml:space="preserve">Ilustración </w:t>
       </w:r>
-      <w:r>
-        <w:fldChar w:fldCharType="begin"/>
-      </w:r>
-      <w:r>
-        <w:instrText xml:space="preserve"> SEQ Ilustración \* ARABIC </w:instrText>
-      </w:r>
-      <w:r>
-        <w:fldChar w:fldCharType="separate"/>
+      <w:fldSimple w:instr=" SEQ Ilustración \* ARABIC ">
+        <w:r>
+          <w:rPr>
+            <w:noProof/>
+          </w:rPr>
+          <w:t>1</w:t>
+        </w:r>
+      </w:fldSimple>
+      <w:r>
+        <w:t xml:space="preserve"> </w:t>
       </w:r>
       <w:r>
         <w:rPr>
           <w:noProof/>
         </w:rPr>
-        <w:t>1</w:t>
-      </w:r>
-      <w:r>
-        <w:rPr>
-          <w:noProof/>
-        </w:rPr>
-        <w:fldChar w:fldCharType="end"/>
-      </w:r>
-      <w:r>
-        <w:t xml:space="preserve"> </w:t>
-      </w:r>
-      <w:r>
-        <w:rPr>
-          <w:noProof/>
-        </w:rPr>
         <w:t>Estructura interna del entorno de ejecución en lenguaje común.</w:t>
       </w:r>
     </w:p>
@@ -4500,225 +4447,111 @@
         <w:rPr>
           <w:sz w:val="22"/>
         </w:rPr>
-        <w:t xml:space="preserve"> </w:t>
+        <w:t xml:space="preserve"> Android</w:t>
+      </w:r>
+      <w:r>
+        <w:rPr>
+          <w:sz w:val="22"/>
+        </w:rPr>
+        <w:t>: Mono</w:t>
+      </w:r>
+      <w:r>
+        <w:rPr>
+          <w:sz w:val="22"/>
+        </w:rPr>
+        <w:t xml:space="preserve"> es la implementación de código abierto (open </w:t>
       </w:r>
       <w:proofErr w:type="spellStart"/>
       <w:r>
         <w:rPr>
           <w:sz w:val="22"/>
         </w:rPr>
-        <w:t>Android</w:t>
+        <w:t>source</w:t>
       </w:r>
       <w:proofErr w:type="spellEnd"/>
       <w:r>
         <w:rPr>
           <w:sz w:val="22"/>
         </w:rPr>
-        <w:t>: Mono</w:t>
-      </w:r>
-      <w:r>
-        <w:rPr>
-          <w:sz w:val="22"/>
-        </w:rPr>
-        <w:t xml:space="preserve"> es la implementación de código abierto (open </w:t>
+        <w:t xml:space="preserve">) de la plataforma .NET sobre Windows y Linux. En el caso de Android, Mono ejecuta sobre el </w:t>
       </w:r>
       <w:proofErr w:type="spellStart"/>
       <w:r>
         <w:rPr>
           <w:sz w:val="22"/>
         </w:rPr>
-        <w:t>source</w:t>
+        <w:t>Kernel</w:t>
       </w:r>
       <w:proofErr w:type="spellEnd"/>
       <w:r>
         <w:rPr>
           <w:sz w:val="22"/>
         </w:rPr>
-        <w:t xml:space="preserve">) de la plataforma .NET sobre Windows y Linux. En el caso de </w:t>
+        <w:t xml:space="preserve"> de Linux, a la par de </w:t>
       </w:r>
       <w:proofErr w:type="spellStart"/>
       <w:r>
         <w:rPr>
           <w:sz w:val="22"/>
         </w:rPr>
-        <w:t>Android</w:t>
+        <w:t>Dalvik</w:t>
       </w:r>
       <w:proofErr w:type="spellEnd"/>
       <w:r>
         <w:rPr>
           <w:sz w:val="22"/>
         </w:rPr>
-        <w:t xml:space="preserve">, Mono ejecuta sobre el </w:t>
+        <w:t>, que es la máquina virtual de Java que soporta todo el ecosistema Android.</w:t>
+      </w:r>
+    </w:p>
+    <w:p>
+      <w:pPr>
+        <w:spacing w:line="360" w:lineRule="auto"/>
+        <w:jc w:val="both"/>
+        <w:rPr>
+          <w:sz w:val="22"/>
+        </w:rPr>
+      </w:pPr>
+      <w:r>
+        <w:rPr>
+          <w:sz w:val="22"/>
+        </w:rPr>
+        <w:t>Mono permite crear, depurar y empaquetar una aplicación en un .</w:t>
       </w:r>
       <w:proofErr w:type="spellStart"/>
       <w:r>
         <w:rPr>
           <w:sz w:val="22"/>
         </w:rPr>
-        <w:t>Kernel</w:t>
+        <w:t>apk</w:t>
       </w:r>
       <w:proofErr w:type="spellEnd"/>
       <w:r>
         <w:rPr>
           <w:sz w:val="22"/>
         </w:rPr>
-        <w:t xml:space="preserve"> de Linux, a la par de </w:t>
+        <w:t xml:space="preserve"> y utilizarla directamente en un teléfono Android. A diferencia de otros productos, Mono </w:t>
       </w:r>
       <w:proofErr w:type="spellStart"/>
       <w:r>
         <w:rPr>
           <w:sz w:val="22"/>
         </w:rPr>
-        <w:t>Dalvik</w:t>
+        <w:t>for</w:t>
       </w:r>
       <w:proofErr w:type="spellEnd"/>
       <w:r>
         <w:rPr>
           <w:sz w:val="22"/>
         </w:rPr>
-        <w:t xml:space="preserve">, que es la máquina virtual de Java que soporta todo el ecosistema </w:t>
-      </w:r>
-      <w:proofErr w:type="spellStart"/>
-      <w:r>
-        <w:rPr>
-          <w:sz w:val="22"/>
-        </w:rPr>
-        <w:t>Android</w:t>
-      </w:r>
-      <w:proofErr w:type="spellEnd"/>
-      <w:r>
-        <w:rPr>
-          <w:sz w:val="22"/>
-        </w:rPr>
-        <w:t>.</w:t>
-      </w:r>
-    </w:p>
-    <w:p>
-      <w:pPr>
-        <w:spacing w:line="360" w:lineRule="auto"/>
-        <w:jc w:val="both"/>
-        <w:rPr>
-          <w:sz w:val="22"/>
-        </w:rPr>
-      </w:pPr>
+        <w:t xml:space="preserve"> Android permite el desarrollo de aplicaciones nativas, significando que se integra al ecosistema Android e interactúa con las </w:t>
+      </w:r>
       <w:r>
         <w:rPr>
           <w:sz w:val="22"/>
         </w:rPr>
         <w:lastRenderedPageBreak/>
-        <w:t>Mono permite crear, depurar y empaquetar una aplicación en un .</w:t>
-      </w:r>
-      <w:proofErr w:type="spellStart"/>
-      <w:r>
-        <w:rPr>
-          <w:sz w:val="22"/>
-        </w:rPr>
-        <w:t>apk</w:t>
-      </w:r>
-      <w:proofErr w:type="spellEnd"/>
-      <w:r>
-        <w:rPr>
-          <w:sz w:val="22"/>
-        </w:rPr>
-        <w:t xml:space="preserve"> y utilizarla directamente en un teléfono </w:t>
-      </w:r>
-      <w:proofErr w:type="spellStart"/>
-      <w:r>
-        <w:rPr>
-          <w:sz w:val="22"/>
-        </w:rPr>
-        <w:t>Android</w:t>
-      </w:r>
-      <w:proofErr w:type="spellEnd"/>
-      <w:r>
-        <w:rPr>
-          <w:sz w:val="22"/>
-        </w:rPr>
-        <w:t xml:space="preserve">. A diferencia de otros productos, Mono </w:t>
-      </w:r>
-      <w:proofErr w:type="spellStart"/>
-      <w:r>
-        <w:rPr>
-          <w:sz w:val="22"/>
-        </w:rPr>
-        <w:t>for</w:t>
-      </w:r>
-      <w:proofErr w:type="spellEnd"/>
-      <w:r>
-        <w:rPr>
-          <w:sz w:val="22"/>
-        </w:rPr>
-        <w:t xml:space="preserve"> </w:t>
-      </w:r>
-      <w:proofErr w:type="spellStart"/>
-      <w:r>
-        <w:rPr>
-          <w:sz w:val="22"/>
-        </w:rPr>
-        <w:t>Android</w:t>
-      </w:r>
-      <w:proofErr w:type="spellEnd"/>
-      <w:r>
-        <w:rPr>
-          <w:sz w:val="22"/>
-        </w:rPr>
-        <w:t xml:space="preserve"> permite el desarrollo de aplicaciones nativas, significando que se integra al ecosistema </w:t>
-      </w:r>
-      <w:proofErr w:type="spellStart"/>
-      <w:r>
-        <w:rPr>
-          <w:sz w:val="22"/>
-        </w:rPr>
-        <w:t>Android</w:t>
-      </w:r>
-      <w:proofErr w:type="spellEnd"/>
-      <w:r>
-        <w:rPr>
-          <w:sz w:val="22"/>
-        </w:rPr>
-        <w:t xml:space="preserve"> e interactúa con las aplicaciones nativas creadas en Java, utiliza la interfaz (UI) nativa del sistema operativo y sigue el modelo de desarrollo de </w:t>
-      </w:r>
-      <w:proofErr w:type="spellStart"/>
-      <w:r>
-        <w:rPr>
-          <w:sz w:val="22"/>
-        </w:rPr>
-        <w:t>Android</w:t>
-      </w:r>
-      <w:proofErr w:type="spellEnd"/>
-      <w:r>
-        <w:rPr>
-          <w:sz w:val="22"/>
-        </w:rPr>
-        <w:t xml:space="preserve">. Intenta sustituir Java por C#, dejando el resto de los componentes intactos, de forma tal que la interfaz de usuario (UI) se diseñe de igual manera y la aplicación desarrollada se integre al ecosistema </w:t>
-      </w:r>
-      <w:proofErr w:type="spellStart"/>
-      <w:r>
-        <w:rPr>
-          <w:sz w:val="22"/>
-        </w:rPr>
-        <w:t>Android</w:t>
-      </w:r>
-      <w:proofErr w:type="spellEnd"/>
-      <w:r>
-        <w:rPr>
-          <w:sz w:val="22"/>
-        </w:rPr>
-        <w:t xml:space="preserve"> como si fuese desarrollada propiamente en Java. Además, las herramientas de desarrollo se integran con Visual Studio, brindándole a un desarrollador .NET, la gran ventaja de desarrollar una aplicación </w:t>
-      </w:r>
-      <w:proofErr w:type="spellStart"/>
-      <w:r>
-        <w:rPr>
-          <w:sz w:val="22"/>
-        </w:rPr>
-        <w:t>Android</w:t>
-      </w:r>
-      <w:proofErr w:type="spellEnd"/>
-      <w:r>
-        <w:rPr>
-          <w:sz w:val="22"/>
-        </w:rPr>
-        <w:t xml:space="preserve"> sin salirse del entorno de desarrollo conocido y utilizando el lenguaje C# que domina.</w:t>
+        <w:t>aplicaciones nativas creadas en Java, utiliza la interfaz (UI) nativa del sistema operativo y sigue el modelo de desarrollo de Android. Intenta sustituir Java por C#, dejando el resto de los componentes intactos, de forma tal que la interfaz de usuario (UI) se diseñe de igual manera y la aplicación desarrollada se integre al ecosistema Android como si fuese desarrollada propiamente en Java. Además, las herramientas de desarrollo se integran con Visual Studio, brindándole a un desarrollador .NET, la gran ventaja de desarrollar una aplicación Android sin salirse del entorno de desarrollo conocido y utilizando el lenguaje C# que domina.</w:t>
       </w:r>
     </w:p>
     <w:p>
@@ -4851,48 +4684,20 @@
         <w:rPr>
           <w:sz w:val="22"/>
         </w:rPr>
-        <w:t xml:space="preserve">que permite escribir aplicaciones móviles tanto para </w:t>
+        <w:t xml:space="preserve">que permite escribir aplicaciones móviles tanto para Android como para iOS y Windows </w:t>
       </w:r>
       <w:proofErr w:type="spellStart"/>
       <w:r>
         <w:rPr>
           <w:sz w:val="22"/>
         </w:rPr>
-        <w:t>Android</w:t>
+        <w:t>Phone</w:t>
       </w:r>
       <w:proofErr w:type="spellEnd"/>
       <w:r>
         <w:rPr>
           <w:sz w:val="22"/>
         </w:rPr>
-        <w:t xml:space="preserve"> como para </w:t>
-      </w:r>
-      <w:proofErr w:type="spellStart"/>
-      <w:r>
-        <w:rPr>
-          <w:sz w:val="22"/>
-        </w:rPr>
-        <w:t>iOS</w:t>
-      </w:r>
-      <w:proofErr w:type="spellEnd"/>
-      <w:r>
-        <w:rPr>
-          <w:sz w:val="22"/>
-        </w:rPr>
-        <w:t xml:space="preserve"> y Windows </w:t>
-      </w:r>
-      <w:proofErr w:type="spellStart"/>
-      <w:r>
-        <w:rPr>
-          <w:sz w:val="22"/>
-        </w:rPr>
-        <w:t>Phone</w:t>
-      </w:r>
-      <w:proofErr w:type="spellEnd"/>
-      <w:r>
-        <w:rPr>
-          <w:sz w:val="22"/>
-        </w:rPr>
         <w:t xml:space="preserve">, </w:t>
       </w:r>
       <w:r>
@@ -4905,35 +4710,7 @@
         <w:rPr>
           <w:sz w:val="22"/>
         </w:rPr>
-        <w:t xml:space="preserve">consiste en una implementación libre de la plataforma de desarrollo .NET para dispositivos </w:t>
-      </w:r>
-      <w:proofErr w:type="spellStart"/>
-      <w:r>
-        <w:rPr>
-          <w:sz w:val="22"/>
-        </w:rPr>
-        <w:t>Android</w:t>
-      </w:r>
-      <w:proofErr w:type="spellEnd"/>
-      <w:r>
-        <w:rPr>
-          <w:sz w:val="22"/>
-        </w:rPr>
-        <w:t xml:space="preserve">, </w:t>
-      </w:r>
-      <w:proofErr w:type="spellStart"/>
-      <w:r>
-        <w:rPr>
-          <w:sz w:val="22"/>
-        </w:rPr>
-        <w:t>iOS</w:t>
-      </w:r>
-      <w:proofErr w:type="spellEnd"/>
-      <w:r>
-        <w:rPr>
-          <w:sz w:val="22"/>
-        </w:rPr>
-        <w:t xml:space="preserve"> y GNU/Linux. Es decir, con </w:t>
+        <w:t xml:space="preserve">consiste en una implementación libre de la plataforma de desarrollo .NET para dispositivos Android, iOS y GNU/Linux. Es decir, con </w:t>
       </w:r>
       <w:proofErr w:type="spellStart"/>
       <w:r>
@@ -4961,184 +4738,86 @@
         <w:rPr>
           <w:sz w:val="22"/>
         </w:rPr>
-        <w:t xml:space="preserve"> para desarrollar una aplicación para </w:t>
+        <w:t xml:space="preserve"> para desarrollar una aplicación para Android. También permite generar aplicación para iOS (.APP) y para Android (.APK), la cual correrá de forma nativa. Gracias a esto, surge una de las grandes ventajas de </w:t>
       </w:r>
       <w:proofErr w:type="spellStart"/>
       <w:r>
         <w:rPr>
           <w:sz w:val="22"/>
         </w:rPr>
-        <w:t>Android</w:t>
+        <w:t>Xamarin</w:t>
       </w:r>
       <w:proofErr w:type="spellEnd"/>
       <w:r>
         <w:rPr>
           <w:sz w:val="22"/>
         </w:rPr>
-        <w:t xml:space="preserve">. También permite generar aplicación para </w:t>
+        <w:t xml:space="preserve">: la reutilización de código. Al poder desarrollar aplicaciones nativas para Windows </w:t>
       </w:r>
       <w:proofErr w:type="spellStart"/>
       <w:r>
         <w:rPr>
           <w:sz w:val="22"/>
         </w:rPr>
-        <w:t>iOS</w:t>
+        <w:t>Phone</w:t>
       </w:r>
       <w:proofErr w:type="spellEnd"/>
       <w:r>
         <w:rPr>
           <w:sz w:val="22"/>
         </w:rPr>
-        <w:t xml:space="preserve"> (.APP) y para </w:t>
-      </w:r>
+        <w:t xml:space="preserve">, Windows 8 y web en C# y .NET, resulta que la reutilización del código se exporta a aún más plataformas que iOS o Android. </w:t>
+      </w:r>
+    </w:p>
+    <w:p>
+      <w:pPr>
+        <w:spacing w:line="360" w:lineRule="auto"/>
+        <w:jc w:val="both"/>
+        <w:rPr>
+          <w:sz w:val="22"/>
+        </w:rPr>
+      </w:pPr>
       <w:proofErr w:type="spellStart"/>
       <w:r>
         <w:rPr>
           <w:sz w:val="22"/>
         </w:rPr>
-        <w:t>Android</w:t>
+        <w:t>Xamarin</w:t>
       </w:r>
       <w:proofErr w:type="spellEnd"/>
       <w:r>
         <w:rPr>
           <w:sz w:val="22"/>
         </w:rPr>
-        <w:t xml:space="preserve"> (.APK), la cual correrá de forma nativa. Gracias a esto, surge una de las grandes ventajas de </w:t>
+        <w:t xml:space="preserve"> Studio es una versión personalizada para desarrollo móvil de </w:t>
       </w:r>
       <w:proofErr w:type="spellStart"/>
       <w:r>
         <w:rPr>
           <w:sz w:val="22"/>
         </w:rPr>
-        <w:t>Xamarin</w:t>
+        <w:t>MonoDevelop</w:t>
       </w:r>
       <w:proofErr w:type="spellEnd"/>
       <w:r>
         <w:rPr>
           <w:sz w:val="22"/>
         </w:rPr>
-        <w:t xml:space="preserve">: la reutilización de código. Al poder desarrollar aplicaciones nativas para Windows </w:t>
+        <w:t xml:space="preserve">, que es el IDE oficial de Mono. Mono </w:t>
       </w:r>
       <w:proofErr w:type="spellStart"/>
       <w:r>
         <w:rPr>
           <w:sz w:val="22"/>
         </w:rPr>
-        <w:t>Phone</w:t>
+        <w:t>for</w:t>
       </w:r>
       <w:proofErr w:type="spellEnd"/>
       <w:r>
         <w:rPr>
           <w:sz w:val="22"/>
         </w:rPr>
-        <w:t xml:space="preserve">, Windows 8 y web en C# y .NET, resulta que la reutilización del código se exporta a aún más plataformas que </w:t>
-      </w:r>
-      <w:proofErr w:type="spellStart"/>
-      <w:r>
-        <w:rPr>
-          <w:sz w:val="22"/>
-        </w:rPr>
-        <w:t>iOS</w:t>
-      </w:r>
-      <w:proofErr w:type="spellEnd"/>
-      <w:r>
-        <w:rPr>
-          <w:sz w:val="22"/>
-        </w:rPr>
-        <w:t xml:space="preserve"> o </w:t>
-      </w:r>
-      <w:proofErr w:type="spellStart"/>
-      <w:r>
-        <w:rPr>
-          <w:sz w:val="22"/>
-        </w:rPr>
-        <w:t>Android</w:t>
-      </w:r>
-      <w:proofErr w:type="spellEnd"/>
-      <w:r>
-        <w:rPr>
-          <w:sz w:val="22"/>
-        </w:rPr>
-        <w:t xml:space="preserve">. </w:t>
-      </w:r>
-    </w:p>
-    <w:p>
-      <w:pPr>
-        <w:spacing w:line="360" w:lineRule="auto"/>
-        <w:jc w:val="both"/>
-        <w:rPr>
-          <w:sz w:val="22"/>
-        </w:rPr>
-      </w:pPr>
-      <w:proofErr w:type="spellStart"/>
-      <w:r>
-        <w:rPr>
-          <w:sz w:val="22"/>
-        </w:rPr>
-        <w:t>Xamarin</w:t>
-      </w:r>
-      <w:proofErr w:type="spellEnd"/>
-      <w:r>
-        <w:rPr>
-          <w:sz w:val="22"/>
-        </w:rPr>
-        <w:t xml:space="preserve"> Studio es una versión personalizada para desarrollo móvil de </w:t>
-      </w:r>
-      <w:proofErr w:type="spellStart"/>
-      <w:r>
-        <w:rPr>
-          <w:sz w:val="22"/>
-        </w:rPr>
-        <w:t>MonoDevelop</w:t>
-      </w:r>
-      <w:proofErr w:type="spellEnd"/>
-      <w:r>
-        <w:rPr>
-          <w:sz w:val="22"/>
-        </w:rPr>
-        <w:t xml:space="preserve">, que es el IDE oficial de Mono. Mono </w:t>
-      </w:r>
-      <w:proofErr w:type="spellStart"/>
-      <w:r>
-        <w:rPr>
-          <w:sz w:val="22"/>
-        </w:rPr>
-        <w:t>for</w:t>
-      </w:r>
-      <w:proofErr w:type="spellEnd"/>
-      <w:r>
-        <w:rPr>
-          <w:sz w:val="22"/>
-        </w:rPr>
-        <w:t xml:space="preserve"> </w:t>
-      </w:r>
-      <w:proofErr w:type="spellStart"/>
-      <w:r>
-        <w:rPr>
-          <w:sz w:val="22"/>
-        </w:rPr>
-        <w:t>Android</w:t>
-      </w:r>
-      <w:proofErr w:type="spellEnd"/>
-      <w:r>
-        <w:rPr>
-          <w:sz w:val="22"/>
-        </w:rPr>
-        <w:t xml:space="preserve">, cuenta con una extensión para Visual Studio  que habilita la compilación y la depuración de aplicaciones </w:t>
-      </w:r>
-      <w:proofErr w:type="spellStart"/>
-      <w:r>
-        <w:rPr>
-          <w:sz w:val="22"/>
-        </w:rPr>
-        <w:t>Android</w:t>
-      </w:r>
-      <w:proofErr w:type="spellEnd"/>
-      <w:r>
-        <w:rPr>
-          <w:sz w:val="22"/>
-        </w:rPr>
-        <w:t xml:space="preserve">. El mismo proyecto/solución sirve tanto en Visual Studio como </w:t>
+        <w:t xml:space="preserve"> Android, cuenta con una extensión para Visual Studio  que habilita la compilación y la depuración de aplicaciones Android. El mismo proyecto/solución sirve tanto en Visual Studio como </w:t>
       </w:r>
       <w:proofErr w:type="spellStart"/>
       <w:r>
@@ -5388,7 +5067,6 @@
           <w:sz w:val="22"/>
           <w:szCs w:val="22"/>
         </w:rPr>
-        <w:lastRenderedPageBreak/>
         <w:t xml:space="preserve">Herramientas IDE: Cuenta con el IDE de </w:t>
       </w:r>
       <w:proofErr w:type="spellStart"/>
@@ -5467,6 +5145,7 @@
           <w:sz w:val="22"/>
           <w:szCs w:val="22"/>
         </w:rPr>
+        <w:lastRenderedPageBreak/>
         <w:t xml:space="preserve">Soporte de multiplataforma móvil: </w:t>
       </w:r>
       <w:proofErr w:type="spellStart"/>
@@ -5483,39 +5162,7 @@
           <w:sz w:val="22"/>
           <w:szCs w:val="22"/>
         </w:rPr>
-        <w:t xml:space="preserve"> ofrece soporte multiplataforma sofisticado para las tres principales plataformas móviles: </w:t>
-      </w:r>
-      <w:proofErr w:type="spellStart"/>
-      <w:r>
-        <w:rPr>
-          <w:sz w:val="22"/>
-          <w:szCs w:val="22"/>
-        </w:rPr>
-        <w:t>iOS</w:t>
-      </w:r>
-      <w:proofErr w:type="spellEnd"/>
-      <w:r>
-        <w:rPr>
-          <w:sz w:val="22"/>
-          <w:szCs w:val="22"/>
-        </w:rPr>
-        <w:t xml:space="preserve">, </w:t>
-      </w:r>
-      <w:proofErr w:type="spellStart"/>
-      <w:r>
-        <w:rPr>
-          <w:sz w:val="22"/>
-          <w:szCs w:val="22"/>
-        </w:rPr>
-        <w:t>Android</w:t>
-      </w:r>
-      <w:proofErr w:type="spellEnd"/>
-      <w:r>
-        <w:rPr>
-          <w:sz w:val="22"/>
-          <w:szCs w:val="22"/>
-        </w:rPr>
-        <w:t xml:space="preserve"> y Windows </w:t>
+        <w:t xml:space="preserve"> ofrece soporte multiplataforma sofisticado para las tres principales plataformas móviles: iOS, Android y Windows </w:t>
       </w:r>
       <w:proofErr w:type="spellStart"/>
       <w:r>
@@ -5937,39 +5584,7 @@
           <w:sz w:val="22"/>
           <w:szCs w:val="22"/>
         </w:rPr>
-        <w:t xml:space="preserve">Es la herramienta que menos plataformas abarca. Tiene versiones para </w:t>
-      </w:r>
-      <w:proofErr w:type="spellStart"/>
-      <w:r>
-        <w:rPr>
-          <w:sz w:val="22"/>
-          <w:szCs w:val="22"/>
-        </w:rPr>
-        <w:t>Android</w:t>
-      </w:r>
-      <w:proofErr w:type="spellEnd"/>
-      <w:r>
-        <w:rPr>
-          <w:sz w:val="22"/>
-          <w:szCs w:val="22"/>
-        </w:rPr>
-        <w:t xml:space="preserve"> y </w:t>
-      </w:r>
-      <w:proofErr w:type="spellStart"/>
-      <w:r>
-        <w:rPr>
-          <w:sz w:val="22"/>
-          <w:szCs w:val="22"/>
-        </w:rPr>
-        <w:t>iOS</w:t>
-      </w:r>
-      <w:proofErr w:type="spellEnd"/>
-      <w:r>
-        <w:rPr>
-          <w:sz w:val="22"/>
-          <w:szCs w:val="22"/>
-        </w:rPr>
-        <w:t xml:space="preserve">. Al ser C#, gran parte del código puede utilizarse en Windows </w:t>
+        <w:t xml:space="preserve">Es la herramienta que menos plataformas abarca. Tiene versiones para Android y iOS. Al ser C#, gran parte del código puede utilizarse en Windows </w:t>
       </w:r>
       <w:proofErr w:type="spellStart"/>
       <w:r>
@@ -6255,7 +5870,6 @@
         <w:t xml:space="preserve">, </w:t>
       </w:r>
       <w:hyperlink r:id="rId54">
-        <w:proofErr w:type="spellStart"/>
         <w:r>
           <w:rPr>
             <w:color w:val="252525"/>
@@ -6264,7 +5878,6 @@
           </w:rPr>
           <w:t>Python</w:t>
         </w:r>
-        <w:proofErr w:type="spellEnd"/>
       </w:hyperlink>
       <w:r>
         <w:rPr>
@@ -6354,7 +5967,6 @@
           <w:sz w:val="22"/>
           <w:szCs w:val="22"/>
         </w:rPr>
-        <w:lastRenderedPageBreak/>
         <w:t>intellisense</w:t>
       </w:r>
       <w:proofErr w:type="spellEnd"/>
@@ -6386,6 +5998,7 @@
           <w:sz w:val="22"/>
           <w:szCs w:val="22"/>
         </w:rPr>
+        <w:lastRenderedPageBreak/>
         <w:t>Análisis del código y de las “Buenas prácticas”: la inclusión de pruebas de rendimiento, y del análisis estático del código, redondean un módulo que orienta al desarrollador hacia las mejores prácticas de codificación y de técnicas avanzadas de programación como el TDD o XP.</w:t>
       </w:r>
     </w:p>
@@ -6844,7 +6457,6 @@
           <w:sz w:val="22"/>
           <w:szCs w:val="22"/>
         </w:rPr>
-        <w:lastRenderedPageBreak/>
         <w:t>Gestión del Ciclo de Vida de las Aplicaciones (ALM), la cual permite crear soluciones de calidad y a medida, a la vez que se reducen el coste y el tiempo del desarrollo.</w:t>
       </w:r>
     </w:p>
@@ -6891,6 +6503,7 @@
           <w:sz w:val="22"/>
           <w:szCs w:val="22"/>
         </w:rPr>
+        <w:lastRenderedPageBreak/>
         <w:t>Control de pruebas y calidad.</w:t>
       </w:r>
     </w:p>
@@ -6985,55 +6598,7 @@
           <w:sz w:val="22"/>
           <w:szCs w:val="22"/>
         </w:rPr>
-        <w:t xml:space="preserve"> y usar C# para programar </w:t>
-      </w:r>
-      <w:proofErr w:type="spellStart"/>
-      <w:r>
-        <w:rPr>
-          <w:sz w:val="22"/>
-          <w:szCs w:val="22"/>
-        </w:rPr>
-        <w:t>apps</w:t>
-      </w:r>
-      <w:proofErr w:type="spellEnd"/>
-      <w:r>
-        <w:rPr>
-          <w:sz w:val="22"/>
-          <w:szCs w:val="22"/>
-        </w:rPr>
-        <w:t xml:space="preserve"> nativas también en </w:t>
-      </w:r>
-      <w:proofErr w:type="spellStart"/>
-      <w:r>
-        <w:rPr>
-          <w:sz w:val="22"/>
-          <w:szCs w:val="22"/>
-        </w:rPr>
-        <w:t>Android</w:t>
-      </w:r>
-      <w:proofErr w:type="spellEnd"/>
-      <w:r>
-        <w:rPr>
-          <w:sz w:val="22"/>
-          <w:szCs w:val="22"/>
-        </w:rPr>
-        <w:t xml:space="preserve"> y </w:t>
-      </w:r>
-      <w:proofErr w:type="spellStart"/>
-      <w:r>
-        <w:rPr>
-          <w:sz w:val="22"/>
-          <w:szCs w:val="22"/>
-        </w:rPr>
-        <w:t>iOS</w:t>
-      </w:r>
-      <w:proofErr w:type="spellEnd"/>
-      <w:r>
-        <w:rPr>
-          <w:sz w:val="22"/>
-          <w:szCs w:val="22"/>
-        </w:rPr>
-        <w:t>.</w:t>
+        <w:t xml:space="preserve"> y usar C# para programar apps nativas también en Android y iOS.</w:t>
       </w:r>
     </w:p>
     <w:p>
@@ -7056,23 +6621,7 @@
           <w:sz w:val="22"/>
           <w:szCs w:val="22"/>
         </w:rPr>
-        <w:t xml:space="preserve">Posee “telemetría” o tracking de lo que pasa en la aplicación, para poder tener mejor información de cómo la </w:t>
-      </w:r>
-      <w:proofErr w:type="spellStart"/>
-      <w:r>
-        <w:rPr>
-          <w:sz w:val="22"/>
-          <w:szCs w:val="22"/>
-        </w:rPr>
-        <w:t>app</w:t>
-      </w:r>
-      <w:proofErr w:type="spellEnd"/>
-      <w:r>
-        <w:rPr>
-          <w:sz w:val="22"/>
-          <w:szCs w:val="22"/>
-        </w:rPr>
-        <w:t xml:space="preserve"> está siendo usada, dónde se está usando, y dónde están los picos de demanda.</w:t>
+        <w:t>Posee “telemetría” o tracking de lo que pasa en la aplicación, para poder tener mejor información de cómo la app está siendo usada, dónde se está usando, y dónde están los picos de demanda.</w:t>
       </w:r>
     </w:p>
     <w:p>
@@ -7499,7 +7048,6 @@
           <w:sz w:val="22"/>
           <w:szCs w:val="22"/>
         </w:rPr>
-        <w:lastRenderedPageBreak/>
         <w:t xml:space="preserve">Pase de parámetros: se puede declarar a los métodos para que acepten un número variable de parámetros. </w:t>
       </w:r>
     </w:p>
@@ -7523,6 +7071,7 @@
           <w:sz w:val="22"/>
           <w:szCs w:val="22"/>
         </w:rPr>
+        <w:lastRenderedPageBreak/>
         <w:t xml:space="preserve">Métodos virtuales y redefiniciones: antes de que un método pueda ser redefinido en una clase base, debe declararse como virtual. El método redefinido en la subclase debe ser declarado con la palabra </w:t>
       </w:r>
       <w:proofErr w:type="spellStart"/>
@@ -7950,7 +7499,6 @@
           <w:sz w:val="22"/>
           <w:szCs w:val="22"/>
         </w:rPr>
-        <w:lastRenderedPageBreak/>
         <w:t>Se tiene que tener algunos requerimientos mínimos del sistema para poder trabajar adecuadamente tales como contar con Windows NT 4 o superior, tener alrededor de 4 gigas de espacio libre para la pura instalación.</w:t>
       </w:r>
     </w:p>
@@ -7974,6 +7522,7 @@
           <w:sz w:val="22"/>
           <w:szCs w:val="22"/>
         </w:rPr>
+        <w:lastRenderedPageBreak/>
         <w:t>Para quien no está familiarizado con ningún lenguaje de programación, le costará más trabajo iniciarse en su uso</w:t>
       </w:r>
       <w:r>
@@ -7992,8 +7541,8 @@
           <w:sz w:val="22"/>
         </w:rPr>
       </w:pPr>
-      <w:bookmarkStart w:id="4" w:name="h.3q5rmkb0yb0z" w:colFirst="0" w:colLast="0"/>
-      <w:bookmarkEnd w:id="4"/>
+      <w:bookmarkStart w:id="3" w:name="h.3q5rmkb0yb0z" w:colFirst="0" w:colLast="0"/>
+      <w:bookmarkEnd w:id="3"/>
       <w:r>
         <w:rPr>
           <w:b/>
@@ -8294,23 +7843,7 @@
           <w:sz w:val="22"/>
           <w:szCs w:val="22"/>
         </w:rPr>
-        <w:t xml:space="preserve"> se pueden ejecutar directamente sobre cualquier máquina a la cual se hayan portado el intérprete y el sistema de ejecución en tiempo real (</w:t>
-      </w:r>
-      <w:proofErr w:type="spellStart"/>
-      <w:r>
-        <w:rPr>
-          <w:sz w:val="22"/>
-          <w:szCs w:val="22"/>
-        </w:rPr>
-        <w:t>run</w:t>
-      </w:r>
-      <w:proofErr w:type="spellEnd"/>
-      <w:r>
-        <w:rPr>
-          <w:sz w:val="22"/>
-          <w:szCs w:val="22"/>
-        </w:rPr>
-        <w:t>-time).</w:t>
+        <w:t xml:space="preserve"> se pueden ejecutar directamente sobre cualquier máquina a la cual se hayan portado el intérprete y el sistema de ejecución en tiempo real (run-time).</w:t>
       </w:r>
     </w:p>
     <w:p>
@@ -8478,7 +8011,6 @@
           <w:b/>
           <w:sz w:val="22"/>
         </w:rPr>
-        <w:lastRenderedPageBreak/>
         <w:t>Ventajas:</w:t>
       </w:r>
     </w:p>
@@ -8525,6 +8057,7 @@
           <w:sz w:val="22"/>
           <w:szCs w:val="22"/>
         </w:rPr>
+        <w:lastRenderedPageBreak/>
         <w:t xml:space="preserve">Lenguaje Multiplataforma. </w:t>
       </w:r>
     </w:p>
@@ -9137,6 +8670,14 @@
     </w:p>
     <w:p>
       <w:pPr>
+        <w:rPr>
+          <w:sz w:val="22"/>
+          <w:szCs w:val="22"/>
+        </w:rPr>
+      </w:pPr>
+    </w:p>
+    <w:p>
+      <w:pPr>
         <w:jc w:val="both"/>
         <w:rPr>
           <w:b/>
@@ -9145,6 +8686,69 @@
           <w:highlight w:val="white"/>
         </w:rPr>
       </w:pPr>
+      <w:r>
+        <w:rPr>
+          <w:sz w:val="22"/>
+          <w:szCs w:val="22"/>
+        </w:rPr>
+        <w:t xml:space="preserve">Luego de investigar acerca de las </w:t>
+      </w:r>
+      <w:r>
+        <w:rPr>
+          <w:sz w:val="22"/>
+          <w:szCs w:val="22"/>
+        </w:rPr>
+        <w:t>ventajas y desventajas que presentan los dos lenguajes</w:t>
+      </w:r>
+      <w:r>
+        <w:rPr>
+          <w:sz w:val="22"/>
+          <w:szCs w:val="22"/>
+        </w:rPr>
+        <w:t xml:space="preserve"> de programación</w:t>
+      </w:r>
+      <w:r>
+        <w:rPr>
+          <w:sz w:val="22"/>
+          <w:szCs w:val="22"/>
+        </w:rPr>
+        <w:t xml:space="preserve"> </w:t>
+      </w:r>
+      <w:r>
+        <w:rPr>
+          <w:sz w:val="22"/>
+          <w:szCs w:val="22"/>
+        </w:rPr>
+        <w:t>más</w:t>
+      </w:r>
+      <w:r>
+        <w:rPr>
+          <w:sz w:val="22"/>
+          <w:szCs w:val="22"/>
+        </w:rPr>
+        <w:t xml:space="preserve"> </w:t>
+      </w:r>
+      <w:r>
+        <w:rPr>
+          <w:sz w:val="22"/>
+          <w:szCs w:val="22"/>
+        </w:rPr>
+        <w:t xml:space="preserve">utilizados </w:t>
+      </w:r>
+      <w:r>
+        <w:rPr>
+          <w:sz w:val="22"/>
+          <w:szCs w:val="22"/>
+        </w:rPr>
+        <w:t xml:space="preserve">se optó por la utilización de C </w:t>
+      </w:r>
+      <w:r>
+        <w:rPr>
+          <w:sz w:val="22"/>
+          <w:szCs w:val="22"/>
+        </w:rPr>
+        <w:t>Sharp debido a lo siguiente:</w:t>
+      </w:r>
     </w:p>
     <w:p>
       <w:pPr>
@@ -9190,6 +8794,8 @@
         </w:rPr>
         <w:t>:</w:t>
       </w:r>
+      <w:bookmarkStart w:id="4" w:name="_GoBack"/>
+      <w:bookmarkEnd w:id="4"/>
     </w:p>
     <w:p>
       <w:pPr>
@@ -9496,25 +9102,7 @@
           <w:sz w:val="22"/>
           <w:highlight w:val="yellow"/>
         </w:rPr>
-        <w:t xml:space="preserve">Si bien es atractivo programar para </w:t>
-      </w:r>
-      <w:proofErr w:type="spellStart"/>
-      <w:r>
-        <w:rPr>
-          <w:color w:val="252525"/>
-          <w:sz w:val="22"/>
-          <w:highlight w:val="yellow"/>
-        </w:rPr>
-        <w:t>Android</w:t>
-      </w:r>
-      <w:proofErr w:type="spellEnd"/>
-      <w:r>
-        <w:rPr>
-          <w:color w:val="252525"/>
-          <w:sz w:val="22"/>
-          <w:highlight w:val="yellow"/>
-        </w:rPr>
-        <w:t xml:space="preserve"> en C#, existen tres razones adicionales por lo cual es conveniente apostar por .NET y C# para el desarrollo de aplicaciones móviles:</w:t>
+        <w:t>Si bien es atractivo programar para Android en C#, existen tres razones adicionales por lo cual es conveniente apostar por .NET y C# para el desarrollo de aplicaciones móviles:</w:t>
       </w:r>
     </w:p>
     <w:p>
@@ -16032,7 +15620,7 @@
 </file>
 
 <file path=customXml/itemProps1.xml><?xml version="1.0" encoding="utf-8"?>
-<ds:datastoreItem xmlns:ds="http://schemas.openxmlformats.org/officeDocument/2006/customXml" ds:itemID="{2628762E-4830-46A2-A0C3-FCB296FD351A}">
+<ds:datastoreItem xmlns:ds="http://schemas.openxmlformats.org/officeDocument/2006/customXml" ds:itemID="{FE896232-3304-470A-AD46-B7924B029108}">
   <ds:schemaRefs>
     <ds:schemaRef ds:uri="http://schemas.openxmlformats.org/officeDocument/2006/bibliography"/>
   </ds:schemaRefs>

</xml_diff>